<commit_message>
설명파일 & shell script 수정
</commit_message>
<xml_diff>
--- a/wishcat/vanpl/doc/평가지표기반간단알고리즘_구현_설명.docx
+++ b/wishcat/vanpl/doc/평가지표기반간단알고리즘_구현_설명.docx
@@ -45,40 +45,33 @@
       </w:r>
     </w:p>
     <w:p/>
+    <w:p/>
     <w:p>
       <w:pPr>
         <w:rPr>
-          <w:rFonts w:hint="eastAsia"/>
+          <w:b/>
+          <w:bCs/>
         </w:rPr>
       </w:pPr>
-    </w:p>
+      <w:r>
+        <w:rPr>
+          <w:rFonts w:hint="eastAsia"/>
+          <w:b/>
+          <w:bCs/>
+        </w:rPr>
+        <w:t>1. 개요</w:t>
+      </w:r>
+    </w:p>
+    <w:p/>
     <w:p>
       <w:pPr>
         <w:rPr>
-          <w:b/>
-          <w:bCs/>
+          <w:rFonts w:hint="eastAsia"/>
         </w:rPr>
       </w:pPr>
       <w:r>
         <w:rPr>
           <w:rFonts w:hint="eastAsia"/>
-          <w:b/>
-          <w:bCs/>
-        </w:rPr>
-        <w:t>1. 개요</w:t>
-      </w:r>
-    </w:p>
-    <w:p>
-      <w:pPr>
-        <w:rPr>
-          <w:rFonts w:hint="eastAsia"/>
-        </w:rPr>
-      </w:pPr>
-    </w:p>
-    <w:p>
-      <w:r>
-        <w:rPr>
-          <w:rFonts w:hint="eastAsia"/>
         </w:rPr>
         <w:t xml:space="preserve">평가지표 5개에 대해 모두 python으로 구현하였습니다. 개발 후 테스트에 사용한 python </w:t>
       </w:r>
@@ -89,15 +82,16 @@
         <w:rPr>
           <w:rFonts w:hint="eastAsia"/>
         </w:rPr>
-        <w:t xml:space="preserve"> 3.12.3입니다. 전부 python 내장 라이브러리만 사용하였으므로 python 버전이 너무 낮지 않으면 문제가 되지 않을 것으로 보이긴 하지만, 가급적 python 3.12.3 으로 실행해 주시는 것이 좋을 것 같습니다.</w:t>
-      </w:r>
-    </w:p>
-    <w:p>
-      <w:pPr>
-        <w:rPr>
-          <w:rFonts w:hint="eastAsia"/>
-        </w:rPr>
-      </w:pPr>
+        <w:t xml:space="preserve"> 3.12.3입니다. 전부 python 내장 라이브러리만 사용하였으므로 python 버전이 너무 낮지 않으면 문제가 되지 않을 것으로 보이긴 하지만, 가급적 python 3.12.3 으로 실행해 주시는 것이 좋</w:t>
+      </w:r>
+      <w:r>
+        <w:rPr>
+          <w:rFonts w:hint="eastAsia"/>
+        </w:rPr>
+        <w:t>습니다.</w:t>
+      </w:r>
+    </w:p>
+    <w:p>
       <w:r>
         <w:rPr>
           <w:rFonts w:hint="eastAsia"/>
@@ -105,13 +99,7 @@
         <w:t>입력/출력 문서 형식의 경우 개발 시 참조했던, notion 문서의 파일 형식을 그대로 맞추었습니다. 이 문서에서는 별도로 설명하지는 않습니다.</w:t>
       </w:r>
     </w:p>
-    <w:p>
-      <w:pPr>
-        <w:rPr>
-          <w:rFonts w:hint="eastAsia"/>
-        </w:rPr>
-      </w:pPr>
-    </w:p>
+    <w:p/>
     <w:p>
       <w:pPr>
         <w:rPr>
@@ -146,11 +134,6 @@
             <w:tcW w:w="1696" w:type="dxa"/>
           </w:tcPr>
           <w:p>
-            <w:pPr>
-              <w:rPr>
-                <w:rFonts w:hint="eastAsia"/>
-              </w:rPr>
-            </w:pPr>
             <w:r>
               <w:rPr>
                 <w:rFonts w:hint="eastAsia"/>
@@ -164,11 +147,6 @@
             <w:tcW w:w="2552" w:type="dxa"/>
           </w:tcPr>
           <w:p>
-            <w:pPr>
-              <w:rPr>
-                <w:rFonts w:hint="eastAsia"/>
-              </w:rPr>
-            </w:pPr>
             <w:r>
               <w:rPr>
                 <w:rFonts w:hint="eastAsia"/>
@@ -182,11 +160,6 @@
             <w:tcW w:w="4768" w:type="dxa"/>
           </w:tcPr>
           <w:p>
-            <w:pPr>
-              <w:rPr>
-                <w:rFonts w:hint="eastAsia"/>
-              </w:rPr>
-            </w:pPr>
             <w:r>
               <w:rPr>
                 <w:rFonts w:hint="eastAsia"/>
@@ -206,11 +179,6 @@
             <w:vMerge w:val="restart"/>
           </w:tcPr>
           <w:p>
-            <w:pPr>
-              <w:rPr>
-                <w:rFonts w:hint="eastAsia"/>
-              </w:rPr>
-            </w:pPr>
             <w:r>
               <w:rPr>
                 <w:rFonts w:hint="eastAsia"/>
@@ -224,11 +192,6 @@
             <w:tcW w:w="2552" w:type="dxa"/>
           </w:tcPr>
           <w:p>
-            <w:pPr>
-              <w:rPr>
-                <w:rFonts w:hint="eastAsia"/>
-              </w:rPr>
-            </w:pPr>
             <w:r>
               <w:rPr>
                 <w:rFonts w:hint="eastAsia"/>
@@ -242,11 +205,6 @@
             <w:tcW w:w="4768" w:type="dxa"/>
           </w:tcPr>
           <w:p>
-            <w:pPr>
-              <w:rPr>
-                <w:rFonts w:hint="eastAsia"/>
-              </w:rPr>
-            </w:pPr>
             <w:r>
               <w:rPr>
                 <w:rFonts w:hint="eastAsia"/>
@@ -265,24 +223,13 @@
             <w:tcW w:w="1696" w:type="dxa"/>
             <w:vMerge/>
           </w:tcPr>
-          <w:p>
-            <w:pPr>
-              <w:rPr>
-                <w:rFonts w:hint="eastAsia"/>
-              </w:rPr>
-            </w:pPr>
-          </w:p>
+          <w:p/>
         </w:tc>
         <w:tc>
           <w:tcPr>
             <w:tcW w:w="2552" w:type="dxa"/>
           </w:tcPr>
           <w:p>
-            <w:pPr>
-              <w:rPr>
-                <w:rFonts w:hint="eastAsia"/>
-              </w:rPr>
-            </w:pPr>
             <w:r>
               <w:rPr>
                 <w:rFonts w:hint="eastAsia"/>
@@ -296,11 +243,6 @@
             <w:tcW w:w="4768" w:type="dxa"/>
           </w:tcPr>
           <w:p>
-            <w:pPr>
-              <w:rPr>
-                <w:rFonts w:hint="eastAsia"/>
-              </w:rPr>
-            </w:pPr>
             <w:r>
               <w:rPr>
                 <w:rFonts w:hint="eastAsia"/>
@@ -326,11 +268,6 @@
             <w:vMerge w:val="restart"/>
           </w:tcPr>
           <w:p>
-            <w:pPr>
-              <w:rPr>
-                <w:rFonts w:hint="eastAsia"/>
-              </w:rPr>
-            </w:pPr>
             <w:r>
               <w:rPr>
                 <w:rFonts w:hint="eastAsia"/>
@@ -344,11 +281,6 @@
             <w:tcW w:w="2552" w:type="dxa"/>
           </w:tcPr>
           <w:p>
-            <w:pPr>
-              <w:rPr>
-                <w:rFonts w:hint="eastAsia"/>
-              </w:rPr>
-            </w:pPr>
             <w:r>
               <w:t>user_feature_build.py</w:t>
             </w:r>
@@ -359,11 +291,6 @@
             <w:tcW w:w="4768" w:type="dxa"/>
           </w:tcPr>
           <w:p>
-            <w:pPr>
-              <w:rPr>
-                <w:rFonts w:hint="eastAsia"/>
-              </w:rPr>
-            </w:pPr>
             <w:r>
               <w:rPr>
                 <w:rFonts w:hint="eastAsia"/>
@@ -382,24 +309,13 @@
             <w:tcW w:w="1696" w:type="dxa"/>
             <w:vMerge/>
           </w:tcPr>
-          <w:p>
-            <w:pPr>
-              <w:rPr>
-                <w:rFonts w:hint="eastAsia"/>
-              </w:rPr>
-            </w:pPr>
-          </w:p>
+          <w:p/>
         </w:tc>
         <w:tc>
           <w:tcPr>
             <w:tcW w:w="2552" w:type="dxa"/>
           </w:tcPr>
           <w:p>
-            <w:pPr>
-              <w:rPr>
-                <w:rFonts w:hint="eastAsia"/>
-              </w:rPr>
-            </w:pPr>
             <w:r>
               <w:rPr>
                 <w:rFonts w:hint="eastAsia"/>
@@ -413,11 +329,6 @@
             <w:tcW w:w="4768" w:type="dxa"/>
           </w:tcPr>
           <w:p>
-            <w:pPr>
-              <w:rPr>
-                <w:rFonts w:hint="eastAsia"/>
-              </w:rPr>
-            </w:pPr>
             <w:r>
               <w:rPr>
                 <w:rFonts w:hint="eastAsia"/>
@@ -439,11 +350,6 @@
             <w:tcW w:w="1696" w:type="dxa"/>
           </w:tcPr>
           <w:p>
-            <w:pPr>
-              <w:rPr>
-                <w:rFonts w:hint="eastAsia"/>
-              </w:rPr>
-            </w:pPr>
             <w:r>
               <w:rPr>
                 <w:rFonts w:hint="eastAsia"/>
@@ -457,11 +363,6 @@
             <w:tcW w:w="2552" w:type="dxa"/>
           </w:tcPr>
           <w:p>
-            <w:pPr>
-              <w:rPr>
-                <w:rFonts w:hint="eastAsia"/>
-              </w:rPr>
-            </w:pPr>
             <w:r>
               <w:t>matcher_eval.py</w:t>
             </w:r>
@@ -472,11 +373,6 @@
             <w:tcW w:w="4768" w:type="dxa"/>
           </w:tcPr>
           <w:p>
-            <w:pPr>
-              <w:rPr>
-                <w:rFonts w:hint="eastAsia"/>
-              </w:rPr>
-            </w:pPr>
             <w:r>
               <w:rPr>
                 <w:rFonts w:hint="eastAsia"/>
@@ -492,11 +388,6 @@
             <w:tcW w:w="1696" w:type="dxa"/>
           </w:tcPr>
           <w:p>
-            <w:pPr>
-              <w:rPr>
-                <w:rFonts w:hint="eastAsia"/>
-              </w:rPr>
-            </w:pPr>
             <w:r>
               <w:rPr>
                 <w:rFonts w:hint="eastAsia"/>
@@ -510,11 +401,6 @@
             <w:tcW w:w="2552" w:type="dxa"/>
           </w:tcPr>
           <w:p>
-            <w:pPr>
-              <w:rPr>
-                <w:rFonts w:hint="eastAsia"/>
-              </w:rPr>
-            </w:pPr>
             <w:r>
               <w:t>user_theme_eval.py</w:t>
             </w:r>
@@ -525,11 +411,6 @@
             <w:tcW w:w="4768" w:type="dxa"/>
           </w:tcPr>
           <w:p>
-            <w:pPr>
-              <w:rPr>
-                <w:rFonts w:hint="eastAsia"/>
-              </w:rPr>
-            </w:pPr>
             <w:r>
               <w:rPr>
                 <w:rFonts w:hint="eastAsia"/>
@@ -545,11 +426,6 @@
             <w:tcW w:w="1696" w:type="dxa"/>
           </w:tcPr>
           <w:p>
-            <w:pPr>
-              <w:rPr>
-                <w:rFonts w:hint="eastAsia"/>
-              </w:rPr>
-            </w:pPr>
             <w:r>
               <w:rPr>
                 <w:rFonts w:hint="eastAsia"/>
@@ -563,11 +439,6 @@
             <w:tcW w:w="2552" w:type="dxa"/>
           </w:tcPr>
           <w:p>
-            <w:pPr>
-              <w:rPr>
-                <w:rFonts w:hint="eastAsia"/>
-              </w:rPr>
-            </w:pPr>
             <w:r>
               <w:t>message_eval.py</w:t>
             </w:r>
@@ -578,11 +449,6 @@
             <w:tcW w:w="4768" w:type="dxa"/>
           </w:tcPr>
           <w:p>
-            <w:pPr>
-              <w:rPr>
-                <w:rFonts w:hint="eastAsia"/>
-              </w:rPr>
-            </w:pPr>
             <w:r>
               <w:rPr>
                 <w:rFonts w:hint="eastAsia"/>
@@ -624,7 +490,6 @@
     <w:p>
       <w:pPr>
         <w:rPr>
-          <w:rFonts w:hint="eastAsia"/>
           <w:b/>
           <w:bCs/>
         </w:rPr>
@@ -685,13 +550,26 @@
         <w:rPr>
           <w:rFonts w:hint="eastAsia"/>
         </w:rPr>
-        <w:t xml:space="preserve">$ python3 </w:t>
-      </w:r>
-      <w:r>
-        <w:rPr>
-          <w:rFonts w:hint="eastAsia"/>
-        </w:rPr>
-        <w:t>marker_process.py</w:t>
+        <w:t xml:space="preserve">$ python3 marker_process.py </w:t>
+      </w:r>
+      <w:r>
+        <w:t xml:space="preserve">--input </w:t>
+      </w:r>
+      <w:proofErr w:type="spellStart"/>
+      <w:r>
+        <w:t>sample.json</w:t>
+      </w:r>
+      <w:proofErr w:type="spellEnd"/>
+      <w:r>
+        <w:t xml:space="preserve"> --output </w:t>
+      </w:r>
+      <w:proofErr w:type="spellStart"/>
+      <w:r>
+        <w:t>result.json</w:t>
+      </w:r>
+      <w:proofErr w:type="spellEnd"/>
+      <w:r>
+        <w:t xml:space="preserve"> --log run1.log</w:t>
       </w:r>
       <w:r>
         <w:rPr>
@@ -700,7 +578,105 @@
         <w:t xml:space="preserve"> </w:t>
       </w:r>
       <w:r>
-        <w:t>--input sample.json --output result.json --log run1.log</w:t>
+        <w:br/>
+      </w:r>
+    </w:p>
+    <w:p>
+      <w:r>
+        <w:rPr>
+          <w:rFonts w:hint="eastAsia"/>
+        </w:rPr>
+        <w:t xml:space="preserve">이 때, ./01 폴더에 </w:t>
+      </w:r>
+      <w:proofErr w:type="spellStart"/>
+      <w:r>
+        <w:rPr>
+          <w:rFonts w:hint="eastAsia"/>
+        </w:rPr>
+        <w:t>sample.json</w:t>
+      </w:r>
+      <w:proofErr w:type="spellEnd"/>
+      <w:r>
+        <w:rPr>
+          <w:rFonts w:hint="eastAsia"/>
+        </w:rPr>
+        <w:t xml:space="preserve"> 파일이 있어야 하며, 요구조건과 동일한 형식의 </w:t>
+      </w:r>
+      <w:proofErr w:type="spellStart"/>
+      <w:r>
+        <w:rPr>
+          <w:rFonts w:hint="eastAsia"/>
+        </w:rPr>
+        <w:t>result.json</w:t>
+      </w:r>
+      <w:proofErr w:type="spellEnd"/>
+      <w:r>
+        <w:rPr>
+          <w:rFonts w:hint="eastAsia"/>
+        </w:rPr>
+        <w:t xml:space="preserve"> 과 run1.log 파일이 생성됩니다.</w:t>
+      </w:r>
+    </w:p>
+    <w:p/>
+    <w:p>
+      <w:r>
+        <w:rPr>
+          <w:rFonts w:hint="eastAsia"/>
+        </w:rPr>
+        <w:t>10번실행을 위해 run_01.sh 파일을 만들어 놓았</w:t>
+      </w:r>
+      <w:r>
+        <w:rPr>
+          <w:rFonts w:hint="eastAsia"/>
+        </w:rPr>
+        <w:t>습니다.</w:t>
+      </w:r>
+    </w:p>
+    <w:p/>
+    <w:p>
+      <w:r>
+        <w:rPr>
+          <w:rFonts w:hint="eastAsia"/>
+        </w:rPr>
+        <w:t>1) ./01 폴더로 이동하세요.</w:t>
+      </w:r>
+    </w:p>
+    <w:p>
+      <w:r>
+        <w:rPr>
+          <w:rFonts w:hint="eastAsia"/>
+        </w:rPr>
+        <w:t>2) 다음을 실행하세요.</w:t>
+      </w:r>
+    </w:p>
+    <w:p>
+      <w:r>
+        <w:rPr>
+          <w:rFonts w:hint="eastAsia"/>
+        </w:rPr>
+        <w:t xml:space="preserve">$ </w:t>
+      </w:r>
+      <w:proofErr w:type="spellStart"/>
+      <w:r>
+        <w:rPr>
+          <w:rFonts w:hint="eastAsia"/>
+        </w:rPr>
+        <w:t>chmod</w:t>
+      </w:r>
+      <w:proofErr w:type="spellEnd"/>
+      <w:r>
+        <w:rPr>
+          <w:rFonts w:hint="eastAsia"/>
+        </w:rPr>
+        <w:t xml:space="preserve"> +x run_01.sh</w:t>
+      </w:r>
+    </w:p>
+    <w:p>
+      <w:r>
+        <w:rPr>
+          <w:rFonts w:hint="eastAsia"/>
+        </w:rPr>
+        <w:t>3)</w:t>
       </w:r>
       <w:r>
         <w:rPr>
@@ -709,15 +685,30 @@
         <w:t xml:space="preserve"> </w:t>
       </w:r>
       <w:r>
-        <w:br/>
-      </w:r>
-    </w:p>
-    <w:p>
-      <w:r>
-        <w:rPr>
-          <w:rFonts w:hint="eastAsia"/>
-        </w:rPr>
-        <w:t>이 때, ./01 폴더에 sample.json 파일이 있어야 하며, 요구조건과 동일한 형식의 result.json 과 run1.log 파일이 생성됩니다.</w:t>
+        <w:rPr>
+          <w:rFonts w:hint="eastAsia"/>
+        </w:rPr>
+        <w:t xml:space="preserve">그 다음 </w:t>
+      </w:r>
+      <w:r>
+        <w:rPr>
+          <w:rFonts w:hint="eastAsia"/>
+        </w:rPr>
+        <w:t>run_01.sh를 실행하시면 10번 수행됩니다.</w:t>
+      </w:r>
+      <w:r>
+        <w:rPr>
+          <w:rFonts w:hint="eastAsia"/>
+        </w:rPr>
+        <w:t xml:space="preserve"> </w:t>
+      </w:r>
+    </w:p>
+    <w:p>
+      <w:r>
+        <w:rPr>
+          <w:rFonts w:hint="eastAsia"/>
+        </w:rPr>
+        <w:t xml:space="preserve">$ run_01.sh </w:t>
       </w:r>
     </w:p>
     <w:p/>
@@ -726,114 +717,40 @@
         <w:rPr>
           <w:rFonts w:hint="eastAsia"/>
         </w:rPr>
-        <w:t>10번실행을 위해 run_01.sh 파일을 만들어 놓았</w:t>
-      </w:r>
-      <w:r>
-        <w:rPr>
-          <w:rFonts w:hint="eastAsia"/>
-        </w:rPr>
-        <w:t>습니다.</w:t>
-      </w:r>
-    </w:p>
-    <w:p/>
-    <w:p>
-      <w:r>
-        <w:rPr>
-          <w:rFonts w:hint="eastAsia"/>
-        </w:rPr>
-        <w:t>1) ./01 폴더로 이동하세요.</w:t>
-      </w:r>
-    </w:p>
-    <w:p>
-      <w:r>
-        <w:rPr>
-          <w:rFonts w:hint="eastAsia"/>
-        </w:rPr>
-        <w:t>2) 다음을 실행하세요.</w:t>
-      </w:r>
-    </w:p>
-    <w:p>
-      <w:r>
-        <w:rPr>
-          <w:rFonts w:hint="eastAsia"/>
-        </w:rPr>
-        <w:t>$ chmod +x run_01.sh</w:t>
-      </w:r>
-    </w:p>
-    <w:p>
-      <w:pPr>
-        <w:rPr>
-          <w:rFonts w:hint="eastAsia"/>
-        </w:rPr>
-      </w:pPr>
-      <w:r>
-        <w:rPr>
-          <w:rFonts w:hint="eastAsia"/>
-        </w:rPr>
-        <w:t>3)</w:t>
-      </w:r>
-      <w:r>
-        <w:rPr>
-          <w:rFonts w:hint="eastAsia"/>
-        </w:rPr>
-        <w:t xml:space="preserve"> </w:t>
-      </w:r>
-      <w:r>
-        <w:rPr>
-          <w:rFonts w:hint="eastAsia"/>
-        </w:rPr>
-        <w:t xml:space="preserve">그 다음 </w:t>
-      </w:r>
-      <w:r>
-        <w:rPr>
-          <w:rFonts w:hint="eastAsia"/>
-        </w:rPr>
-        <w:t>run_01.sh를 실행하시면 10번 수행됩니다.</w:t>
-      </w:r>
-      <w:r>
-        <w:rPr>
-          <w:rFonts w:hint="eastAsia"/>
-        </w:rPr>
-        <w:t xml:space="preserve"> </w:t>
-      </w:r>
-    </w:p>
-    <w:p>
-      <w:r>
-        <w:rPr>
-          <w:rFonts w:hint="eastAsia"/>
-        </w:rPr>
-        <w:t xml:space="preserve">$ run_01.sh </w:t>
-      </w:r>
-    </w:p>
-    <w:p/>
-    <w:p>
-      <w:pPr>
-        <w:rPr>
-          <w:rFonts w:hint="eastAsia"/>
-        </w:rPr>
-      </w:pPr>
-      <w:r>
-        <w:rPr>
-          <w:rFonts w:hint="eastAsia"/>
-        </w:rPr>
         <w:t xml:space="preserve">이 </w:t>
       </w:r>
       <w:r>
         <w:rPr>
           <w:rFonts w:hint="eastAsia"/>
         </w:rPr>
-        <w:t>run_01.sh</w:t>
-      </w:r>
-      <w:r>
-        <w:rPr>
-          <w:rFonts w:hint="eastAsia"/>
-        </w:rPr>
-        <w:t xml:space="preserve"> 에는 다음과 같이 10번 반복실행하는 코드가 작성되어 있습니다.</w:t>
-      </w:r>
-    </w:p>
-    <w:p>
-      <w:r>
-        <w:t xml:space="preserve">for i in {1..10}; do </w:t>
+        <w:t xml:space="preserve">run_01.sh 에는 다음과 같이 10번 </w:t>
+      </w:r>
+      <w:proofErr w:type="spellStart"/>
+      <w:r>
+        <w:rPr>
+          <w:rFonts w:hint="eastAsia"/>
+        </w:rPr>
+        <w:t>반복실행하는</w:t>
+      </w:r>
+      <w:proofErr w:type="spellEnd"/>
+      <w:r>
+        <w:rPr>
+          <w:rFonts w:hint="eastAsia"/>
+        </w:rPr>
+        <w:t xml:space="preserve"> 코드가 작성되어 있습니다.</w:t>
+      </w:r>
+    </w:p>
+    <w:p>
+      <w:r>
+        <w:t xml:space="preserve">for </w:t>
+      </w:r>
+      <w:proofErr w:type="spellStart"/>
+      <w:r>
+        <w:t>i</w:t>
+      </w:r>
+      <w:proofErr w:type="spellEnd"/>
+      <w:r>
+        <w:t xml:space="preserve"> in {1..10}; do </w:t>
       </w:r>
     </w:p>
     <w:p>
@@ -846,28 +763,38 @@
         </w:rPr>
         <w:t xml:space="preserve">python3 </w:t>
       </w:r>
-      <w:r>
-        <w:t xml:space="preserve">marker_process --input sample.json --output result_$i.json --log run_$i.log </w:t>
-      </w:r>
-    </w:p>
-    <w:p>
-      <w:pPr>
-        <w:rPr>
-          <w:rFonts w:hint="eastAsia"/>
-        </w:rPr>
-      </w:pPr>
+      <w:proofErr w:type="spellStart"/>
+      <w:r>
+        <w:t>marker_process</w:t>
+      </w:r>
+      <w:proofErr w:type="spellEnd"/>
+      <w:r>
+        <w:t xml:space="preserve"> --input </w:t>
+      </w:r>
+      <w:proofErr w:type="spellStart"/>
+      <w:r>
+        <w:t>sample.json</w:t>
+      </w:r>
+      <w:proofErr w:type="spellEnd"/>
+      <w:r>
+        <w:t xml:space="preserve"> --output result_$</w:t>
+      </w:r>
+      <w:proofErr w:type="spellStart"/>
+      <w:r>
+        <w:t>i.json</w:t>
+      </w:r>
+      <w:proofErr w:type="spellEnd"/>
+      <w:r>
+        <w:t xml:space="preserve"> --log run_$i.log </w:t>
+      </w:r>
+    </w:p>
+    <w:p>
       <w:r>
         <w:t>done</w:t>
       </w:r>
     </w:p>
     <w:p/>
-    <w:p>
-      <w:pPr>
-        <w:rPr>
-          <w:rFonts w:hint="eastAsia"/>
-        </w:rPr>
-      </w:pPr>
-    </w:p>
+    <w:p/>
     <w:p>
       <w:pPr>
         <w:widowControl/>
@@ -941,19 +868,7 @@
         <w:rPr>
           <w:rFonts w:hint="eastAsia"/>
         </w:rPr>
-        <w:t>./0</w:t>
-      </w:r>
-      <w:r>
-        <w:rPr>
-          <w:rFonts w:hint="eastAsia"/>
-        </w:rPr>
-        <w:t>2</w:t>
-      </w:r>
-      <w:r>
-        <w:rPr>
-          <w:rFonts w:hint="eastAsia"/>
-        </w:rPr>
-        <w:t xml:space="preserve"> 폴더로 이동하여 다음을 실행합니다.</w:t>
+        <w:t>./02 폴더로 이동하여 다음을 실행합니다.</w:t>
       </w:r>
     </w:p>
     <w:p/>
@@ -974,7 +889,23 @@
         <w:t>.py</w:t>
       </w:r>
       <w:r>
-        <w:t xml:space="preserve">  --input users_logs.json --days 30 --output result.json --log run.csv</w:t>
+        <w:t xml:space="preserve">  --input </w:t>
+      </w:r>
+      <w:proofErr w:type="spellStart"/>
+      <w:r>
+        <w:t>users_logs.json</w:t>
+      </w:r>
+      <w:proofErr w:type="spellEnd"/>
+      <w:r>
+        <w:t xml:space="preserve"> --days 30 --output </w:t>
+      </w:r>
+      <w:proofErr w:type="spellStart"/>
+      <w:r>
+        <w:t>result.json</w:t>
+      </w:r>
+      <w:proofErr w:type="spellEnd"/>
+      <w:r>
+        <w:t xml:space="preserve"> --log run.csv</w:t>
       </w:r>
     </w:p>
     <w:p/>
@@ -985,9 +916,11 @@
         </w:rPr>
         <w:t xml:space="preserve">이 때 ./02 폴더에 </w:t>
       </w:r>
+      <w:proofErr w:type="spellStart"/>
       <w:r>
         <w:t>users_logs.json</w:t>
       </w:r>
+      <w:proofErr w:type="spellEnd"/>
       <w:r>
         <w:rPr>
           <w:rFonts w:hint="eastAsia"/>
@@ -995,13 +928,7 @@
         <w:t xml:space="preserve"> 파일이 있어야 합니다.</w:t>
       </w:r>
     </w:p>
-    <w:p>
-      <w:pPr>
-        <w:rPr>
-          <w:rFonts w:hint="eastAsia"/>
-        </w:rPr>
-      </w:pPr>
-    </w:p>
+    <w:p/>
     <w:p>
       <w:r>
         <w:rPr>
@@ -1023,11 +950,6 @@
       </w:r>
     </w:p>
     <w:p>
-      <w:pPr>
-        <w:rPr>
-          <w:rFonts w:hint="eastAsia"/>
-        </w:rPr>
-      </w:pPr>
       <w:r>
         <w:rPr>
           <w:rFonts w:hint="eastAsia"/>
@@ -1060,15 +982,24 @@
         <w:rPr>
           <w:rFonts w:hint="eastAsia"/>
         </w:rPr>
-        <w:t>$ chmod +x run_02.sh</w:t>
-      </w:r>
-    </w:p>
-    <w:p>
-      <w:pPr>
-        <w:rPr>
-          <w:rFonts w:hint="eastAsia"/>
-        </w:rPr>
-      </w:pPr>
+        <w:t xml:space="preserve">$ </w:t>
+      </w:r>
+      <w:proofErr w:type="spellStart"/>
+      <w:r>
+        <w:rPr>
+          <w:rFonts w:hint="eastAsia"/>
+        </w:rPr>
+        <w:t>chmod</w:t>
+      </w:r>
+      <w:proofErr w:type="spellEnd"/>
+      <w:r>
+        <w:rPr>
+          <w:rFonts w:hint="eastAsia"/>
+        </w:rPr>
+        <w:t xml:space="preserve"> +x run_02.sh</w:t>
+      </w:r>
+    </w:p>
+    <w:p>
       <w:r>
         <w:rPr>
           <w:rFonts w:hint="eastAsia"/>
@@ -1079,13 +1010,7 @@
         <w:rPr>
           <w:rFonts w:hint="eastAsia"/>
         </w:rPr>
-        <w:t>run_02.sh</w:t>
-      </w:r>
-      <w:r>
-        <w:rPr>
-          <w:rFonts w:hint="eastAsia"/>
-        </w:rPr>
-        <w:t xml:space="preserve"> </w:t>
+        <w:t xml:space="preserve">run_02.sh </w:t>
       </w:r>
       <w:r>
         <w:rPr>
@@ -1107,11 +1032,6 @@
       </w:r>
     </w:p>
     <w:p>
-      <w:pPr>
-        <w:rPr>
-          <w:rFonts w:hint="eastAsia"/>
-        </w:rPr>
-      </w:pPr>
       <w:r>
         <w:rPr>
           <w:rFonts w:hint="eastAsia"/>
@@ -1133,7 +1053,15 @@
     <w:p/>
     <w:p>
       <w:r>
-        <w:t>for i in {1..10}; do</w:t>
+        <w:t xml:space="preserve">for </w:t>
+      </w:r>
+      <w:proofErr w:type="spellStart"/>
+      <w:r>
+        <w:t>i</w:t>
+      </w:r>
+      <w:proofErr w:type="spellEnd"/>
+      <w:r>
+        <w:t xml:space="preserve"> in {1..10}; do</w:t>
       </w:r>
     </w:p>
     <w:p>
@@ -1156,7 +1084,15 @@
         <w:t>.py</w:t>
       </w:r>
       <w:r>
-        <w:t xml:space="preserve"> --input sample_user.json --days 30 \ </w:t>
+        <w:t xml:space="preserve"> --input </w:t>
+      </w:r>
+      <w:proofErr w:type="spellStart"/>
+      <w:r>
+        <w:t>sample_user.json</w:t>
+      </w:r>
+      <w:proofErr w:type="spellEnd"/>
+      <w:r>
+        <w:t xml:space="preserve"> --days 30 \ </w:t>
       </w:r>
     </w:p>
     <w:p>
@@ -1228,90 +1164,85 @@
         <w:rPr>
           <w:rFonts w:hint="eastAsia"/>
         </w:rPr>
-        <w:t xml:space="preserve">$ python3 </w:t>
-      </w:r>
-      <w:r>
-        <w:t>matcher_eval</w:t>
-      </w:r>
-      <w:r>
-        <w:rPr>
-          <w:rFonts w:hint="eastAsia"/>
-        </w:rPr>
-        <w:t>.py</w:t>
-      </w:r>
-      <w:r>
-        <w:t xml:space="preserve"> \ </w:t>
-      </w:r>
-    </w:p>
-    <w:p>
-      <w:pPr>
-        <w:ind w:firstLineChars="200" w:firstLine="440"/>
-      </w:pPr>
-      <w:r>
-        <w:t xml:space="preserve">--catalog catalog.json \ </w:t>
-      </w:r>
-    </w:p>
-    <w:p>
-      <w:pPr>
-        <w:ind w:firstLineChars="200" w:firstLine="440"/>
-      </w:pPr>
-      <w:r>
-        <w:t xml:space="preserve">--scenarios scenarios.json \ </w:t>
-      </w:r>
-    </w:p>
-    <w:p>
-      <w:pPr>
-        <w:ind w:firstLineChars="200" w:firstLine="440"/>
-      </w:pPr>
-      <w:r>
-        <w:t xml:space="preserve">--answers answers.json \ </w:t>
-      </w:r>
-    </w:p>
-    <w:p>
-      <w:pPr>
-        <w:ind w:firstLineChars="200" w:firstLine="440"/>
-      </w:pPr>
-      <w:r>
-        <w:t xml:space="preserve">--topk 5 \ </w:t>
-      </w:r>
-    </w:p>
-    <w:p>
-      <w:pPr>
-        <w:ind w:firstLineChars="200" w:firstLine="440"/>
-      </w:pPr>
-      <w:r>
-        <w:t xml:space="preserve">--weights "theme=3.0,tag=0.8,dist=0.10" \ </w:t>
-      </w:r>
-    </w:p>
-    <w:p>
-      <w:pPr>
-        <w:ind w:firstLineChars="200" w:firstLine="440"/>
-      </w:pPr>
-      <w:r>
-        <w:t>--output recs</w:t>
-      </w:r>
-      <w:r>
-        <w:rPr>
-          <w:rFonts w:hint="eastAsia"/>
-        </w:rPr>
-        <w:t>ult</w:t>
-      </w:r>
-      <w:r>
-        <w:t>.</w:t>
-      </w:r>
-      <w:r>
-        <w:t xml:space="preserve"> </w:t>
-      </w:r>
-      <w:r>
-        <w:t xml:space="preserve">json \ </w:t>
-      </w:r>
-    </w:p>
-    <w:p>
-      <w:pPr>
-        <w:ind w:firstLineChars="200" w:firstLine="440"/>
-      </w:pPr>
-      <w:r>
-        <w:t>--log summary.csv</w:t>
+        <w:t xml:space="preserve">$ </w:t>
+      </w:r>
+      <w:r>
+        <w:t>python3 matcher_eval.py \</w:t>
+      </w:r>
+    </w:p>
+    <w:p>
+      <w:r>
+        <w:t xml:space="preserve">  --catalog </w:t>
+      </w:r>
+      <w:proofErr w:type="spellStart"/>
+      <w:r>
+        <w:t>catalog.json</w:t>
+      </w:r>
+      <w:proofErr w:type="spellEnd"/>
+      <w:r>
+        <w:t xml:space="preserve"> \</w:t>
+      </w:r>
+    </w:p>
+    <w:p>
+      <w:r>
+        <w:t xml:space="preserve">  --scenarios </w:t>
+      </w:r>
+      <w:proofErr w:type="spellStart"/>
+      <w:r>
+        <w:t>scenarios.json</w:t>
+      </w:r>
+      <w:proofErr w:type="spellEnd"/>
+      <w:r>
+        <w:t xml:space="preserve"> \</w:t>
+      </w:r>
+    </w:p>
+    <w:p>
+      <w:r>
+        <w:t xml:space="preserve">  --answers </w:t>
+      </w:r>
+      <w:proofErr w:type="spellStart"/>
+      <w:r>
+        <w:t>answers.json</w:t>
+      </w:r>
+      <w:proofErr w:type="spellEnd"/>
+      <w:r>
+        <w:t xml:space="preserve"> \</w:t>
+      </w:r>
+    </w:p>
+    <w:p>
+      <w:r>
+        <w:t xml:space="preserve">  --</w:t>
+      </w:r>
+      <w:proofErr w:type="spellStart"/>
+      <w:r>
+        <w:t>topk</w:t>
+      </w:r>
+      <w:proofErr w:type="spellEnd"/>
+      <w:r>
+        <w:t xml:space="preserve"> 5 \</w:t>
+      </w:r>
+    </w:p>
+    <w:p>
+      <w:r>
+        <w:t xml:space="preserve">  --weights "theme=3.0,tag=0.8,dist=0.10" \</w:t>
+      </w:r>
+    </w:p>
+    <w:p>
+      <w:r>
+        <w:t xml:space="preserve">  --output </w:t>
+      </w:r>
+      <w:proofErr w:type="spellStart"/>
+      <w:r>
+        <w:t>result.json</w:t>
+      </w:r>
+      <w:proofErr w:type="spellEnd"/>
+      <w:r>
+        <w:t xml:space="preserve"> \</w:t>
+      </w:r>
+    </w:p>
+    <w:p>
+      <w:r>
+        <w:t xml:space="preserve">  --log summary.csv</w:t>
       </w:r>
     </w:p>
     <w:p/>
@@ -1322,27 +1253,33 @@
         </w:rPr>
         <w:t xml:space="preserve">이 때, ./03 폴더에 </w:t>
       </w:r>
+      <w:proofErr w:type="spellStart"/>
       <w:r>
         <w:t>catalog.json</w:t>
       </w:r>
+      <w:proofErr w:type="spellEnd"/>
       <w:r>
         <w:rPr>
           <w:rFonts w:hint="eastAsia"/>
         </w:rPr>
         <w:t xml:space="preserve">, </w:t>
       </w:r>
+      <w:proofErr w:type="spellStart"/>
       <w:r>
         <w:t>scenarios.json</w:t>
       </w:r>
+      <w:proofErr w:type="spellEnd"/>
       <w:r>
         <w:rPr>
           <w:rFonts w:hint="eastAsia"/>
         </w:rPr>
         <w:t xml:space="preserve">, </w:t>
       </w:r>
+      <w:proofErr w:type="spellStart"/>
       <w:r>
         <w:t>answers.json</w:t>
       </w:r>
+      <w:proofErr w:type="spellEnd"/>
       <w:r>
         <w:rPr>
           <w:rFonts w:hint="eastAsia"/>
@@ -1402,90 +1339,85 @@
         <w:rPr>
           <w:rFonts w:hint="eastAsia"/>
         </w:rPr>
-        <w:t xml:space="preserve">$ python3 </w:t>
-      </w:r>
-      <w:r>
-        <w:t>user_theme_eval</w:t>
-      </w:r>
-      <w:r>
-        <w:rPr>
-          <w:rFonts w:hint="eastAsia"/>
-        </w:rPr>
-        <w:t>.py</w:t>
-      </w:r>
-      <w:r>
-        <w:t xml:space="preserve"> \ </w:t>
-      </w:r>
-    </w:p>
-    <w:p>
-      <w:pPr>
-        <w:ind w:firstLineChars="200" w:firstLine="440"/>
-      </w:pPr>
-      <w:r>
-        <w:t xml:space="preserve">--themes themes.json \ </w:t>
-      </w:r>
-    </w:p>
-    <w:p>
-      <w:pPr>
-        <w:ind w:firstLineChars="200" w:firstLine="440"/>
-      </w:pPr>
-      <w:r>
-        <w:t xml:space="preserve">--users user_profiles.json \ </w:t>
-      </w:r>
-    </w:p>
-    <w:p>
-      <w:pPr>
-        <w:ind w:firstLineChars="200" w:firstLine="440"/>
-      </w:pPr>
-      <w:r>
-        <w:t xml:space="preserve">--answers answers.json \ </w:t>
-      </w:r>
-    </w:p>
-    <w:p>
-      <w:pPr>
-        <w:ind w:firstLineChars="200" w:firstLine="440"/>
-      </w:pPr>
-      <w:r>
-        <w:t xml:space="preserve">--topk 5 \ </w:t>
-      </w:r>
-    </w:p>
-    <w:p>
-      <w:pPr>
-        <w:ind w:firstLineChars="200" w:firstLine="440"/>
-      </w:pPr>
-      <w:r>
-        <w:t xml:space="preserve">--weights "cat=2.0,tag=1.0,region=1.5" \ </w:t>
-      </w:r>
-    </w:p>
-    <w:p>
-      <w:pPr>
-        <w:ind w:firstLineChars="200" w:firstLine="440"/>
-      </w:pPr>
-      <w:r>
-        <w:t>--output re</w:t>
-      </w:r>
-      <w:r>
-        <w:rPr>
-          <w:rFonts w:hint="eastAsia"/>
-        </w:rPr>
-        <w:t>sult</w:t>
-      </w:r>
-      <w:r>
-        <w:t>.</w:t>
-      </w:r>
-      <w:r>
-        <w:t xml:space="preserve"> </w:t>
-      </w:r>
-      <w:r>
-        <w:t xml:space="preserve">json \ </w:t>
-      </w:r>
-    </w:p>
-    <w:p>
-      <w:pPr>
-        <w:ind w:firstLineChars="200" w:firstLine="440"/>
-      </w:pPr>
-      <w:r>
-        <w:t>--log summary.csv</w:t>
+        <w:t xml:space="preserve">$ </w:t>
+      </w:r>
+      <w:r>
+        <w:t>python3 user_theme_eval.py \</w:t>
+      </w:r>
+    </w:p>
+    <w:p>
+      <w:r>
+        <w:t xml:space="preserve">  --themes </w:t>
+      </w:r>
+      <w:proofErr w:type="spellStart"/>
+      <w:r>
+        <w:t>themes.json</w:t>
+      </w:r>
+      <w:proofErr w:type="spellEnd"/>
+      <w:r>
+        <w:t xml:space="preserve"> \</w:t>
+      </w:r>
+    </w:p>
+    <w:p>
+      <w:r>
+        <w:t xml:space="preserve">  --users </w:t>
+      </w:r>
+      <w:proofErr w:type="spellStart"/>
+      <w:r>
+        <w:t>user_profiles.json</w:t>
+      </w:r>
+      <w:proofErr w:type="spellEnd"/>
+      <w:r>
+        <w:t xml:space="preserve"> \</w:t>
+      </w:r>
+    </w:p>
+    <w:p>
+      <w:r>
+        <w:t xml:space="preserve">  --answers </w:t>
+      </w:r>
+      <w:proofErr w:type="spellStart"/>
+      <w:r>
+        <w:t>answers.json</w:t>
+      </w:r>
+      <w:proofErr w:type="spellEnd"/>
+      <w:r>
+        <w:t xml:space="preserve"> \</w:t>
+      </w:r>
+    </w:p>
+    <w:p>
+      <w:r>
+        <w:t xml:space="preserve">  --</w:t>
+      </w:r>
+      <w:proofErr w:type="spellStart"/>
+      <w:r>
+        <w:t>topk</w:t>
+      </w:r>
+      <w:proofErr w:type="spellEnd"/>
+      <w:r>
+        <w:t xml:space="preserve"> 5 \</w:t>
+      </w:r>
+    </w:p>
+    <w:p>
+      <w:r>
+        <w:t xml:space="preserve">  --weights "cat=2.0,tag=1.0,region=1.5" \</w:t>
+      </w:r>
+    </w:p>
+    <w:p>
+      <w:r>
+        <w:t xml:space="preserve">  --output </w:t>
+      </w:r>
+      <w:proofErr w:type="spellStart"/>
+      <w:r>
+        <w:t>result.json</w:t>
+      </w:r>
+      <w:proofErr w:type="spellEnd"/>
+      <w:r>
+        <w:t xml:space="preserve"> \</w:t>
+      </w:r>
+    </w:p>
+    <w:p>
+      <w:r>
+        <w:t xml:space="preserve">  --log summary.csv</w:t>
       </w:r>
     </w:p>
     <w:p/>
@@ -1496,27 +1428,33 @@
         </w:rPr>
         <w:t xml:space="preserve">이 때, ./04 폴더에 </w:t>
       </w:r>
+      <w:proofErr w:type="spellStart"/>
       <w:r>
         <w:t>themes.json</w:t>
       </w:r>
+      <w:proofErr w:type="spellEnd"/>
       <w:r>
         <w:rPr>
           <w:rFonts w:hint="eastAsia"/>
         </w:rPr>
         <w:t xml:space="preserve">, </w:t>
       </w:r>
+      <w:proofErr w:type="spellStart"/>
       <w:r>
         <w:t>user_profiles.json</w:t>
       </w:r>
+      <w:proofErr w:type="spellEnd"/>
       <w:r>
         <w:rPr>
           <w:rFonts w:hint="eastAsia"/>
         </w:rPr>
         <w:t xml:space="preserve">, </w:t>
       </w:r>
+      <w:proofErr w:type="spellStart"/>
       <w:r>
         <w:t>answers.json</w:t>
       </w:r>
+      <w:proofErr w:type="spellEnd"/>
       <w:r>
         <w:rPr>
           <w:rFonts w:hint="eastAsia"/>
@@ -1574,127 +1512,106 @@
         <w:rPr>
           <w:rFonts w:hint="eastAsia"/>
         </w:rPr>
-        <w:t xml:space="preserve">$ python3 </w:t>
-      </w:r>
-      <w:r>
-        <w:t>m</w:t>
-      </w:r>
-      <w:r>
-        <w:rPr>
-          <w:rFonts w:hint="eastAsia"/>
-        </w:rPr>
-        <w:t>essage</w:t>
-      </w:r>
-      <w:r>
-        <w:t>_eval</w:t>
-      </w:r>
-      <w:r>
-        <w:rPr>
-          <w:rFonts w:hint="eastAsia"/>
-        </w:rPr>
-        <w:t>.py</w:t>
-      </w:r>
-      <w:r>
-        <w:t xml:space="preserve"> \ </w:t>
-      </w:r>
-    </w:p>
-    <w:p>
-      <w:pPr>
-        <w:ind w:firstLineChars="100" w:firstLine="220"/>
-      </w:pPr>
-      <w:r>
-        <w:t xml:space="preserve">--catalog message_catalog.json \ </w:t>
-      </w:r>
-    </w:p>
-    <w:p>
-      <w:pPr>
-        <w:ind w:firstLineChars="100" w:firstLine="220"/>
-      </w:pPr>
-      <w:r>
-        <w:t xml:space="preserve">--scenarios scenarios.json \ </w:t>
-      </w:r>
-    </w:p>
-    <w:p>
-      <w:pPr>
-        <w:ind w:firstLineChars="100" w:firstLine="220"/>
-      </w:pPr>
-      <w:r>
-        <w:t xml:space="preserve">--answers answers.json \ </w:t>
-      </w:r>
-    </w:p>
-    <w:p>
-      <w:pPr>
-        <w:ind w:firstLineChars="100" w:firstLine="220"/>
-      </w:pPr>
-      <w:r>
-        <w:t xml:space="preserve">--weights "theme=2.0,tag=1.0,region=1.5,recency=0.5" \ --topk 1 \ </w:t>
-      </w:r>
-    </w:p>
-    <w:p>
-      <w:pPr>
-        <w:ind w:firstLineChars="100" w:firstLine="220"/>
-      </w:pPr>
-      <w:r>
-        <w:t>--output re</w:t>
-      </w:r>
-      <w:r>
-        <w:rPr>
-          <w:rFonts w:hint="eastAsia"/>
-        </w:rPr>
-        <w:t>sult</w:t>
-      </w:r>
-      <w:r>
-        <w:rPr>
-          <w:rFonts w:hint="eastAsia"/>
-        </w:rPr>
-        <w:t>.json</w:t>
-      </w:r>
-      <w:r>
-        <w:t xml:space="preserve"> \ </w:t>
-      </w:r>
-    </w:p>
-    <w:p>
-      <w:pPr>
-        <w:ind w:firstLineChars="100" w:firstLine="220"/>
-      </w:pPr>
-      <w:r>
-        <w:t>--log summary.csv</w:t>
+        <w:t xml:space="preserve">$ </w:t>
+      </w:r>
+      <w:r>
+        <w:t>python3 message_eval.py \</w:t>
+      </w:r>
+    </w:p>
+    <w:p>
+      <w:r>
+        <w:t xml:space="preserve">  --catalog </w:t>
+      </w:r>
+      <w:proofErr w:type="spellStart"/>
+      <w:r>
+        <w:t>message_catalog.json</w:t>
+      </w:r>
+      <w:proofErr w:type="spellEnd"/>
+      <w:r>
+        <w:t xml:space="preserve"> \</w:t>
+      </w:r>
+    </w:p>
+    <w:p>
+      <w:r>
+        <w:t xml:space="preserve">  --scenarios scenarios_5.json \</w:t>
+      </w:r>
+    </w:p>
+    <w:p>
+      <w:r>
+        <w:t xml:space="preserve">  --answers answers_5.json \</w:t>
+      </w:r>
+    </w:p>
+    <w:p>
+      <w:r>
+        <w:t xml:space="preserve">  --weights "theme=2.0,tag=1.0,region=1.5,recency=0.5" \</w:t>
+      </w:r>
+    </w:p>
+    <w:p>
+      <w:r>
+        <w:t xml:space="preserve">  --</w:t>
+      </w:r>
+      <w:proofErr w:type="spellStart"/>
+      <w:r>
+        <w:t>topk</w:t>
+      </w:r>
+      <w:proofErr w:type="spellEnd"/>
+      <w:r>
+        <w:t xml:space="preserve"> 1 \</w:t>
+      </w:r>
+    </w:p>
+    <w:p>
+      <w:r>
+        <w:t xml:space="preserve">  --output </w:t>
+      </w:r>
+      <w:proofErr w:type="spellStart"/>
+      <w:r>
+        <w:t>result.json</w:t>
+      </w:r>
+      <w:proofErr w:type="spellEnd"/>
+      <w:r>
+        <w:t xml:space="preserve"> \</w:t>
+      </w:r>
+    </w:p>
+    <w:p>
+      <w:r>
+        <w:t xml:space="preserve">  --log summary.csv</w:t>
       </w:r>
     </w:p>
     <w:p/>
     <w:p>
-      <w:pPr>
-        <w:rPr>
-          <w:rFonts w:hint="eastAsia"/>
-        </w:rPr>
-      </w:pPr>
       <w:r>
         <w:rPr>
           <w:rFonts w:hint="eastAsia"/>
         </w:rPr>
         <w:t xml:space="preserve">이 때 ./05 폴더에 </w:t>
       </w:r>
+      <w:proofErr w:type="spellStart"/>
       <w:r>
         <w:t>message_catalog.json</w:t>
       </w:r>
+      <w:proofErr w:type="spellEnd"/>
       <w:r>
         <w:rPr>
           <w:rFonts w:hint="eastAsia"/>
         </w:rPr>
         <w:t xml:space="preserve">, </w:t>
       </w:r>
+      <w:proofErr w:type="spellStart"/>
       <w:r>
         <w:t>scenarios.json</w:t>
       </w:r>
+      <w:proofErr w:type="spellEnd"/>
       <w:r>
         <w:rPr>
           <w:rFonts w:hint="eastAsia"/>
         </w:rPr>
         <w:t xml:space="preserve">, </w:t>
       </w:r>
+      <w:proofErr w:type="spellStart"/>
       <w:r>
         <w:t>answers.json</w:t>
       </w:r>
+      <w:proofErr w:type="spellEnd"/>
       <w:r>
         <w:rPr>
           <w:rFonts w:hint="eastAsia"/>
@@ -2320,6 +2237,7 @@
   <w:style w:type="character" w:default="1" w:styleId="a0">
     <w:name w:val="Default Paragraph Font"/>
     <w:uiPriority w:val="1"/>
+    <w:semiHidden/>
     <w:unhideWhenUsed/>
   </w:style>
   <w:style w:type="table" w:default="1" w:styleId="a1">

</xml_diff>